<commit_message>
peer Evals with done marked
</commit_message>
<xml_diff>
--- a/peerEvals/PeerEval_Deffner.docx
+++ b/peerEvals/PeerEval_Deffner.docx
@@ -37,6 +37,7 @@
         </w:rPr>
         <w:t xml:space="preserve">, due on </w:t>
       </w:r>
+      <w:proofErr w:type="spellStart"/>
       <w:r>
         <w:rPr>
           <w:rFonts w:ascii="Times New Roman" w:hAnsi="Times New Roman"/>
@@ -45,7 +46,18 @@
           <w:sz w:val="24"/>
           <w:szCs w:val="24"/>
         </w:rPr>
-        <w:t>Thur, Nov 18</w:t>
+        <w:t>Thur</w:t>
+      </w:r>
+      <w:proofErr w:type="spellEnd"/>
+      <w:r>
+        <w:rPr>
+          <w:rFonts w:ascii="Times New Roman" w:hAnsi="Times New Roman"/>
+          <w:b/>
+          <w:bCs/>
+          <w:sz w:val="24"/>
+          <w:szCs w:val="24"/>
+        </w:rPr>
+        <w:t>, Nov 18</w:t>
       </w:r>
       <w:r>
         <w:rPr>
@@ -93,8 +105,18 @@
           <w:sz w:val="24"/>
           <w:szCs w:val="24"/>
         </w:rPr>
-        <w:t xml:space="preserve">Each group will be assigned another group with which to do peer evaluations.  </w:t>
-      </w:r>
+        <w:t>Each group will be assigned another group with which to do peer evaluations</w:t>
+      </w:r>
+      <w:proofErr w:type="gramStart"/>
+      <w:r>
+        <w:rPr>
+          <w:rFonts w:ascii="Times New Roman" w:hAnsi="Times New Roman"/>
+          <w:sz w:val="24"/>
+          <w:szCs w:val="24"/>
+        </w:rPr>
+        <w:t xml:space="preserve">.  </w:t>
+      </w:r>
+      <w:proofErr w:type="gramEnd"/>
       <w:r>
         <w:rPr>
           <w:rFonts w:ascii="Times New Roman" w:hAnsi="Times New Roman"/>
@@ -125,15 +147,87 @@
           <w:sz w:val="24"/>
           <w:szCs w:val="24"/>
         </w:rPr>
-        <w:t xml:space="preserve">, make your latest draft available to your partner group.  We will use </w:t>
-      </w:r>
-      <w:r>
-        <w:rPr>
-          <w:rFonts w:ascii="Times New Roman" w:hAnsi="Times New Roman"/>
-          <w:sz w:val="24"/>
-          <w:szCs w:val="24"/>
-        </w:rPr>
-        <w:t>another Blackboard group for this.  Your group will be called Peer Evaluation Group x_y, with the number of the two groups, x and y</w:t>
+        <w:t>, make your latest draft available to your partner group</w:t>
+      </w:r>
+      <w:proofErr w:type="gramStart"/>
+      <w:r>
+        <w:rPr>
+          <w:rFonts w:ascii="Times New Roman" w:hAnsi="Times New Roman"/>
+          <w:sz w:val="24"/>
+          <w:szCs w:val="24"/>
+        </w:rPr>
+        <w:t xml:space="preserve">.  </w:t>
+      </w:r>
+      <w:proofErr w:type="gramEnd"/>
+      <w:r>
+        <w:rPr>
+          <w:rFonts w:ascii="Times New Roman" w:hAnsi="Times New Roman"/>
+          <w:sz w:val="24"/>
+          <w:szCs w:val="24"/>
+        </w:rPr>
+        <w:t xml:space="preserve">We will use </w:t>
+      </w:r>
+      <w:r>
+        <w:rPr>
+          <w:rFonts w:ascii="Times New Roman" w:hAnsi="Times New Roman"/>
+          <w:sz w:val="24"/>
+          <w:szCs w:val="24"/>
+        </w:rPr>
+        <w:t>another Blackboard group for this</w:t>
+      </w:r>
+      <w:proofErr w:type="gramStart"/>
+      <w:r>
+        <w:rPr>
+          <w:rFonts w:ascii="Times New Roman" w:hAnsi="Times New Roman"/>
+          <w:sz w:val="24"/>
+          <w:szCs w:val="24"/>
+        </w:rPr>
+        <w:t xml:space="preserve">.  </w:t>
+      </w:r>
+      <w:proofErr w:type="gramEnd"/>
+      <w:r>
+        <w:rPr>
+          <w:rFonts w:ascii="Times New Roman" w:hAnsi="Times New Roman"/>
+          <w:sz w:val="24"/>
+          <w:szCs w:val="24"/>
+        </w:rPr>
+        <w:t xml:space="preserve">Your group will be called Peer Evaluation Group </w:t>
+      </w:r>
+      <w:proofErr w:type="spellStart"/>
+      <w:r>
+        <w:rPr>
+          <w:rFonts w:ascii="Times New Roman" w:hAnsi="Times New Roman"/>
+          <w:sz w:val="24"/>
+          <w:szCs w:val="24"/>
+        </w:rPr>
+        <w:t>x_y</w:t>
+      </w:r>
+      <w:proofErr w:type="spellEnd"/>
+      <w:r>
+        <w:rPr>
+          <w:rFonts w:ascii="Times New Roman" w:hAnsi="Times New Roman"/>
+          <w:sz w:val="24"/>
+          <w:szCs w:val="24"/>
+        </w:rPr>
+        <w:t xml:space="preserve">, with the number of the two groups, </w:t>
+      </w:r>
+      <w:proofErr w:type="gramStart"/>
+      <w:r>
+        <w:rPr>
+          <w:rFonts w:ascii="Times New Roman" w:hAnsi="Times New Roman"/>
+          <w:sz w:val="24"/>
+          <w:szCs w:val="24"/>
+        </w:rPr>
+        <w:t>x</w:t>
+      </w:r>
+      <w:proofErr w:type="gramEnd"/>
+      <w:r>
+        <w:rPr>
+          <w:rFonts w:ascii="Times New Roman" w:hAnsi="Times New Roman"/>
+          <w:sz w:val="24"/>
+          <w:szCs w:val="24"/>
+        </w:rPr>
+        <w:t xml:space="preserve"> and y</w:t>
       </w:r>
       <w:r>
         <w:rPr>
@@ -143,13 +237,23 @@
         </w:rPr>
         <w:t xml:space="preserve">.  By </w:t>
       </w:r>
-      <w:r>
-        <w:rPr>
-          <w:rFonts w:ascii="Times New Roman" w:hAnsi="Times New Roman"/>
-          <w:sz w:val="24"/>
-          <w:szCs w:val="24"/>
-        </w:rPr>
-        <w:t>Thur, Nov 18</w:t>
+      <w:proofErr w:type="spellStart"/>
+      <w:r>
+        <w:rPr>
+          <w:rFonts w:ascii="Times New Roman" w:hAnsi="Times New Roman"/>
+          <w:sz w:val="24"/>
+          <w:szCs w:val="24"/>
+        </w:rPr>
+        <w:t>Thur</w:t>
+      </w:r>
+      <w:proofErr w:type="spellEnd"/>
+      <w:r>
+        <w:rPr>
+          <w:rFonts w:ascii="Times New Roman" w:hAnsi="Times New Roman"/>
+          <w:sz w:val="24"/>
+          <w:szCs w:val="24"/>
+        </w:rPr>
+        <w:t>, Nov 18</w:t>
       </w:r>
       <w:r>
         <w:rPr>
@@ -165,8 +269,18 @@
           <w:sz w:val="24"/>
           <w:szCs w:val="24"/>
         </w:rPr>
-        <w:t xml:space="preserve">same channel, so members of the other group can see them.  </w:t>
-      </w:r>
+        <w:t>same channel, so members of the other group can see them</w:t>
+      </w:r>
+      <w:proofErr w:type="gramStart"/>
+      <w:r>
+        <w:rPr>
+          <w:rFonts w:ascii="Times New Roman" w:hAnsi="Times New Roman"/>
+          <w:sz w:val="24"/>
+          <w:szCs w:val="24"/>
+        </w:rPr>
+        <w:t xml:space="preserve">.  </w:t>
+      </w:r>
+      <w:proofErr w:type="gramEnd"/>
       <w:r>
         <w:rPr>
           <w:rFonts w:ascii="Times New Roman" w:hAnsi="Times New Roman"/>
@@ -217,7 +331,25 @@
           <w:sz w:val="24"/>
           <w:szCs w:val="24"/>
         </w:rPr>
-        <w:t xml:space="preserve">is on pages 2 and 3 of this document.  </w:t>
+        <w:t xml:space="preserve">is on pages 2 and 3 of this </w:t>
+      </w:r>
+      <w:proofErr w:type="gramStart"/>
+      <w:r>
+        <w:rPr>
+          <w:rFonts w:ascii="Times New Roman" w:hAnsi="Times New Roman"/>
+          <w:sz w:val="24"/>
+          <w:szCs w:val="24"/>
+        </w:rPr>
+        <w:t>document</w:t>
+      </w:r>
+      <w:proofErr w:type="gramEnd"/>
+      <w:r>
+        <w:rPr>
+          <w:rFonts w:ascii="Times New Roman" w:hAnsi="Times New Roman"/>
+          <w:sz w:val="24"/>
+          <w:szCs w:val="24"/>
+        </w:rPr>
+        <w:t xml:space="preserve">.  </w:t>
       </w:r>
       <w:r>
         <w:rPr>
@@ -241,15 +373,33 @@
           <w:sz w:val="24"/>
           <w:szCs w:val="24"/>
         </w:rPr>
-        <w:t xml:space="preserve">a score (highlight the box), and enter your comments in the last column. </w:t>
-      </w:r>
-      <w:r>
-        <w:rPr>
-          <w:rFonts w:ascii="Times New Roman" w:hAnsi="Times New Roman"/>
-          <w:sz w:val="24"/>
-          <w:szCs w:val="24"/>
-        </w:rPr>
-        <w:t xml:space="preserve"> Scores are suggestions; comments are </w:t>
+        <w:t>a score (highlight the box), and enter your comments in the last column</w:t>
+      </w:r>
+      <w:proofErr w:type="gramStart"/>
+      <w:r>
+        <w:rPr>
+          <w:rFonts w:ascii="Times New Roman" w:hAnsi="Times New Roman"/>
+          <w:sz w:val="24"/>
+          <w:szCs w:val="24"/>
+        </w:rPr>
+        <w:t xml:space="preserve">. </w:t>
+      </w:r>
+      <w:r>
+        <w:rPr>
+          <w:rFonts w:ascii="Times New Roman" w:hAnsi="Times New Roman"/>
+          <w:sz w:val="24"/>
+          <w:szCs w:val="24"/>
+        </w:rPr>
+        <w:t xml:space="preserve"> </w:t>
+      </w:r>
+      <w:proofErr w:type="gramEnd"/>
+      <w:r>
+        <w:rPr>
+          <w:rFonts w:ascii="Times New Roman" w:hAnsi="Times New Roman"/>
+          <w:sz w:val="24"/>
+          <w:szCs w:val="24"/>
+        </w:rPr>
+        <w:t xml:space="preserve">Scores are suggestions; comments are </w:t>
       </w:r>
       <w:r>
         <w:rPr>
@@ -274,7 +424,25 @@
           <w:sz w:val="24"/>
           <w:szCs w:val="24"/>
         </w:rPr>
-        <w:t xml:space="preserve"> Also, offer some overall comments at the bottom.  Save the file as </w:t>
+        <w:t xml:space="preserve"> Also, offer some overall comments at the bottom</w:t>
+      </w:r>
+      <w:proofErr w:type="gramStart"/>
+      <w:r>
+        <w:rPr>
+          <w:rFonts w:ascii="Times New Roman" w:hAnsi="Times New Roman"/>
+          <w:sz w:val="24"/>
+          <w:szCs w:val="24"/>
+        </w:rPr>
+        <w:t xml:space="preserve">.  </w:t>
+      </w:r>
+      <w:proofErr w:type="gramEnd"/>
+      <w:r>
+        <w:rPr>
+          <w:rFonts w:ascii="Times New Roman" w:hAnsi="Times New Roman"/>
+          <w:sz w:val="24"/>
+          <w:szCs w:val="24"/>
+        </w:rPr>
+        <w:t xml:space="preserve">Save the file as </w:t>
       </w:r>
       <w:r>
         <w:rPr>
@@ -402,7 +570,25 @@
           <w:sz w:val="24"/>
           <w:szCs w:val="24"/>
         </w:rPr>
-        <w:t xml:space="preserve"> you must describe the data, in a paragraph.  Note the following:</w:t>
+        <w:t xml:space="preserve"> you must describe the data, in a paragraph</w:t>
+      </w:r>
+      <w:proofErr w:type="gramStart"/>
+      <w:r>
+        <w:rPr>
+          <w:rFonts w:ascii="Times New Roman" w:hAnsi="Times New Roman"/>
+          <w:sz w:val="24"/>
+          <w:szCs w:val="24"/>
+        </w:rPr>
+        <w:t xml:space="preserve">.  </w:t>
+      </w:r>
+      <w:proofErr w:type="gramEnd"/>
+      <w:r>
+        <w:rPr>
+          <w:rFonts w:ascii="Times New Roman" w:hAnsi="Times New Roman"/>
+          <w:sz w:val="24"/>
+          <w:szCs w:val="24"/>
+        </w:rPr>
+        <w:t>Note the following:</w:t>
       </w:r>
     </w:p>
     <w:p>
@@ -445,7 +631,25 @@
           <w:sz w:val="24"/>
           <w:szCs w:val="24"/>
         </w:rPr>
-        <w:t>What is the source of the data?   Where and when was it created?</w:t>
+        <w:t>What is the source of the data</w:t>
+      </w:r>
+      <w:proofErr w:type="gramStart"/>
+      <w:r>
+        <w:rPr>
+          <w:rFonts w:ascii="Times New Roman" w:hAnsi="Times New Roman"/>
+          <w:sz w:val="24"/>
+          <w:szCs w:val="24"/>
+        </w:rPr>
+        <w:t xml:space="preserve">?  </w:t>
+      </w:r>
+      <w:proofErr w:type="gramEnd"/>
+      <w:r>
+        <w:rPr>
+          <w:rFonts w:ascii="Times New Roman" w:hAnsi="Times New Roman"/>
+          <w:sz w:val="24"/>
+          <w:szCs w:val="24"/>
+        </w:rPr>
+        <w:t xml:space="preserve"> Where and when was it created?</w:t>
       </w:r>
     </w:p>
     <w:p>
@@ -472,7 +676,16 @@
           <w:sz w:val="24"/>
           <w:szCs w:val="24"/>
         </w:rPr>
-        <w:t>If it is a sample, from what population was it drawn, and how was the sample selected?</w:t>
+        <w:t>If it is a sample, from what population was it drawn, and how was the sample selected</w:t>
+      </w:r>
+      <w:proofErr w:type="gramStart"/>
+      <w:r>
+        <w:rPr>
+          <w:rFonts w:ascii="Times New Roman" w:hAnsi="Times New Roman"/>
+          <w:sz w:val="24"/>
+          <w:szCs w:val="24"/>
+        </w:rPr>
+        <w:t>?</w:t>
       </w:r>
       <w:r>
         <w:rPr>
@@ -482,6 +695,7 @@
         </w:rPr>
         <w:t xml:space="preserve">  </w:t>
       </w:r>
+      <w:proofErr w:type="gramEnd"/>
     </w:p>
     <w:p>
       <w:pPr>
@@ -642,8 +856,18 @@
           <w:sz w:val="24"/>
           <w:szCs w:val="24"/>
         </w:rPr>
-        <w:t>What kind of data cleaning was necessary (R code for this must show…)</w:t>
-      </w:r>
+        <w:t xml:space="preserve">What kind of data cleaning was necessary (R code for this must </w:t>
+      </w:r>
+      <w:proofErr w:type="gramStart"/>
+      <w:r>
+        <w:rPr>
+          <w:rFonts w:ascii="Times New Roman" w:hAnsi="Times New Roman"/>
+          <w:sz w:val="24"/>
+          <w:szCs w:val="24"/>
+        </w:rPr>
+        <w:t>show…)</w:t>
+      </w:r>
+      <w:proofErr w:type="gramEnd"/>
     </w:p>
     <w:p>
       <w:pPr>
@@ -715,23 +939,61 @@
           <w:sz w:val="24"/>
           <w:szCs w:val="24"/>
         </w:rPr>
-        <w:t>Write R code to create some relevant graphs, using techniques that we’ve used in class (ggplot</w:t>
-      </w:r>
-      <w:r>
-        <w:rPr>
-          <w:rFonts w:ascii="Times New Roman" w:hAnsi="Times New Roman"/>
-          <w:sz w:val="24"/>
-          <w:szCs w:val="24"/>
-        </w:rPr>
-        <w:t>, maybe dplyr</w:t>
-      </w:r>
-      <w:r>
-        <w:rPr>
-          <w:rFonts w:ascii="Times New Roman" w:hAnsi="Times New Roman"/>
-          <w:sz w:val="24"/>
-          <w:szCs w:val="24"/>
-        </w:rPr>
-        <w:t xml:space="preserve">).  About </w:t>
+        <w:t>Write R code to create some relevant graphs, using techniques that we’ve used in class (</w:t>
+      </w:r>
+      <w:proofErr w:type="spellStart"/>
+      <w:r>
+        <w:rPr>
+          <w:rFonts w:ascii="Times New Roman" w:hAnsi="Times New Roman"/>
+          <w:sz w:val="24"/>
+          <w:szCs w:val="24"/>
+        </w:rPr>
+        <w:t>ggplot</w:t>
+      </w:r>
+      <w:proofErr w:type="spellEnd"/>
+      <w:r>
+        <w:rPr>
+          <w:rFonts w:ascii="Times New Roman" w:hAnsi="Times New Roman"/>
+          <w:sz w:val="24"/>
+          <w:szCs w:val="24"/>
+        </w:rPr>
+        <w:t xml:space="preserve">, maybe </w:t>
+      </w:r>
+      <w:proofErr w:type="spellStart"/>
+      <w:r>
+        <w:rPr>
+          <w:rFonts w:ascii="Times New Roman" w:hAnsi="Times New Roman"/>
+          <w:sz w:val="24"/>
+          <w:szCs w:val="24"/>
+        </w:rPr>
+        <w:t>dplyr</w:t>
+      </w:r>
+      <w:proofErr w:type="spellEnd"/>
+      <w:r>
+        <w:rPr>
+          <w:rFonts w:ascii="Times New Roman" w:hAnsi="Times New Roman"/>
+          <w:sz w:val="24"/>
+          <w:szCs w:val="24"/>
+        </w:rPr>
+        <w:t>)</w:t>
+      </w:r>
+      <w:proofErr w:type="gramStart"/>
+      <w:r>
+        <w:rPr>
+          <w:rFonts w:ascii="Times New Roman" w:hAnsi="Times New Roman"/>
+          <w:sz w:val="24"/>
+          <w:szCs w:val="24"/>
+        </w:rPr>
+        <w:t xml:space="preserve">.  </w:t>
+      </w:r>
+      <w:proofErr w:type="gramEnd"/>
+      <w:r>
+        <w:rPr>
+          <w:rFonts w:ascii="Times New Roman" w:hAnsi="Times New Roman"/>
+          <w:sz w:val="24"/>
+          <w:szCs w:val="24"/>
+        </w:rPr>
+        <w:t xml:space="preserve">About </w:t>
       </w:r>
       <w:r>
         <w:rPr>
@@ -748,7 +1010,25 @@
           <w:sz w:val="24"/>
           <w:szCs w:val="24"/>
         </w:rPr>
-        <w:t xml:space="preserve"> should be plenty, depending on complexity.  Include some numerical summaries as well. If possible and appropriate, include </w:t>
+        <w:t xml:space="preserve"> should be plenty, depending on complexity</w:t>
+      </w:r>
+      <w:proofErr w:type="gramStart"/>
+      <w:r>
+        <w:rPr>
+          <w:rFonts w:ascii="Times New Roman" w:hAnsi="Times New Roman"/>
+          <w:sz w:val="24"/>
+          <w:szCs w:val="24"/>
+        </w:rPr>
+        <w:t xml:space="preserve">.  </w:t>
+      </w:r>
+      <w:proofErr w:type="gramEnd"/>
+      <w:r>
+        <w:rPr>
+          <w:rFonts w:ascii="Times New Roman" w:hAnsi="Times New Roman"/>
+          <w:sz w:val="24"/>
+          <w:szCs w:val="24"/>
+        </w:rPr>
+        <w:t xml:space="preserve">Include some numerical summaries as well. If possible and appropriate, include </w:t>
       </w:r>
       <w:r>
         <w:rPr>
@@ -795,7 +1075,25 @@
           <w:sz w:val="24"/>
           <w:szCs w:val="24"/>
         </w:rPr>
-        <w:t xml:space="preserve">For each graph and numerical summary, write a paragraph or two summarizing what you see, and suggesting some implications.  For example, </w:t>
+        <w:t>For each graph and numerical summary, write a paragraph or two summarizing what you see, and suggesting some implications</w:t>
+      </w:r>
+      <w:proofErr w:type="gramStart"/>
+      <w:r>
+        <w:rPr>
+          <w:rFonts w:ascii="Times New Roman" w:hAnsi="Times New Roman"/>
+          <w:sz w:val="24"/>
+          <w:szCs w:val="24"/>
+        </w:rPr>
+        <w:t xml:space="preserve">.  </w:t>
+      </w:r>
+      <w:proofErr w:type="gramEnd"/>
+      <w:r>
+        <w:rPr>
+          <w:rFonts w:ascii="Times New Roman" w:hAnsi="Times New Roman"/>
+          <w:sz w:val="24"/>
+          <w:szCs w:val="24"/>
+        </w:rPr>
+        <w:t xml:space="preserve">For example, </w:t>
       </w:r>
       <w:r>
         <w:rPr>
@@ -853,13 +1151,41 @@
         </w:rPr>
         <w:t>, or if they are unexpected</w:t>
       </w:r>
-      <w:r>
-        <w:rPr>
-          <w:rFonts w:ascii="Times New Roman" w:hAnsi="Times New Roman"/>
-          <w:sz w:val="24"/>
-          <w:szCs w:val="24"/>
-        </w:rPr>
-        <w:t>.  Do you think there is a cause-effect relationship between any variables?   Explain your reasoning.</w:t>
+      <w:proofErr w:type="gramStart"/>
+      <w:r>
+        <w:rPr>
+          <w:rFonts w:ascii="Times New Roman" w:hAnsi="Times New Roman"/>
+          <w:sz w:val="24"/>
+          <w:szCs w:val="24"/>
+        </w:rPr>
+        <w:t xml:space="preserve">.  </w:t>
+      </w:r>
+      <w:proofErr w:type="gramEnd"/>
+      <w:r>
+        <w:rPr>
+          <w:rFonts w:ascii="Times New Roman" w:hAnsi="Times New Roman"/>
+          <w:sz w:val="24"/>
+          <w:szCs w:val="24"/>
+        </w:rPr>
+        <w:t>Do you think there is a cause-effect relationship between any variables</w:t>
+      </w:r>
+      <w:proofErr w:type="gramStart"/>
+      <w:r>
+        <w:rPr>
+          <w:rFonts w:ascii="Times New Roman" w:hAnsi="Times New Roman"/>
+          <w:sz w:val="24"/>
+          <w:szCs w:val="24"/>
+        </w:rPr>
+        <w:t xml:space="preserve">?  </w:t>
+      </w:r>
+      <w:proofErr w:type="gramEnd"/>
+      <w:r>
+        <w:rPr>
+          <w:rFonts w:ascii="Times New Roman" w:hAnsi="Times New Roman"/>
+          <w:sz w:val="24"/>
+          <w:szCs w:val="24"/>
+        </w:rPr>
+        <w:t xml:space="preserve"> Explain your reasoning.</w:t>
       </w:r>
     </w:p>
     <w:p>
@@ -909,7 +1235,25 @@
           <w:sz w:val="24"/>
           <w:szCs w:val="24"/>
         </w:rPr>
-        <w:t xml:space="preserve">   Write some overall conclusions – an overall summary of what you learned from your analysis.  Summarize in one paragraph.</w:t>
+        <w:t xml:space="preserve">   Write some overall conclusions – an overall summary of what you learned from your analysis</w:t>
+      </w:r>
+      <w:proofErr w:type="gramStart"/>
+      <w:r>
+        <w:rPr>
+          <w:rFonts w:ascii="Times New Roman" w:hAnsi="Times New Roman"/>
+          <w:sz w:val="24"/>
+          <w:szCs w:val="24"/>
+        </w:rPr>
+        <w:t xml:space="preserve">.  </w:t>
+      </w:r>
+      <w:proofErr w:type="gramEnd"/>
+      <w:r>
+        <w:rPr>
+          <w:rFonts w:ascii="Times New Roman" w:hAnsi="Times New Roman"/>
+          <w:sz w:val="24"/>
+          <w:szCs w:val="24"/>
+        </w:rPr>
+        <w:t>Summarize in one paragraph.</w:t>
       </w:r>
     </w:p>
     <w:p>
@@ -967,15 +1311,33 @@
           <w:sz w:val="24"/>
           <w:szCs w:val="24"/>
         </w:rPr>
-        <w:t xml:space="preserve">Write a paragraph describing some of the limitations that are inherent in your study. Also discuss ideas for future research that might build on the work you did in this project. </w:t>
-      </w:r>
+        <w:t>Write a paragraph describing some of the limitations that are inherent in your study. Also discuss ideas for future research that might build on the work you did in this project</w:t>
+      </w:r>
+      <w:proofErr w:type="gramStart"/>
       <w:r>
         <w:rPr>
           <w:rFonts w:ascii="Times New Roman" w:hAnsi="Times New Roman" w:cs="Times New Roman"/>
           <w:sz w:val="24"/>
           <w:szCs w:val="24"/>
         </w:rPr>
-        <w:t xml:space="preserve"> Summarize in one paragraph.</w:t>
+        <w:t xml:space="preserve">. </w:t>
+      </w:r>
+      <w:r>
+        <w:rPr>
+          <w:rFonts w:ascii="Times New Roman" w:hAnsi="Times New Roman" w:cs="Times New Roman"/>
+          <w:sz w:val="24"/>
+          <w:szCs w:val="24"/>
+        </w:rPr>
+        <w:t xml:space="preserve"> </w:t>
+      </w:r>
+      <w:proofErr w:type="gramEnd"/>
+      <w:r>
+        <w:rPr>
+          <w:rFonts w:ascii="Times New Roman" w:hAnsi="Times New Roman" w:cs="Times New Roman"/>
+          <w:sz w:val="24"/>
+          <w:szCs w:val="24"/>
+        </w:rPr>
+        <w:t>Summarize in one paragraph.</w:t>
       </w:r>
     </w:p>
     <w:p>
@@ -1084,8 +1446,18 @@
           <w:sz w:val="24"/>
           <w:szCs w:val="24"/>
         </w:rPr>
-        <w:t>Eamon Deffner</w:t>
-      </w:r>
+        <w:t xml:space="preserve">Eamon </w:t>
+      </w:r>
+      <w:proofErr w:type="spellStart"/>
+      <w:r>
+        <w:rPr>
+          <w:rFonts w:ascii="Times New Roman" w:hAnsi="Times New Roman" w:cs="Times New Roman"/>
+          <w:sz w:val="24"/>
+          <w:szCs w:val="24"/>
+        </w:rPr>
+        <w:t>Deffner</w:t>
+      </w:r>
+      <w:proofErr w:type="spellEnd"/>
     </w:p>
     <w:tbl>
       <w:tblPr>
@@ -1241,6 +1613,7 @@
         <w:tc>
           <w:tcPr>
             <w:tcW w:w="1260" w:type="dxa"/>
+            <w:shd w:val="clear" w:color="auto" w:fill="92D050"/>
           </w:tcPr>
           <w:p>
             <w:pPr>
@@ -1384,6 +1757,7 @@
         <w:tc>
           <w:tcPr>
             <w:tcW w:w="1260" w:type="dxa"/>
+            <w:shd w:val="clear" w:color="auto" w:fill="92D050"/>
           </w:tcPr>
           <w:p>
             <w:pPr>
@@ -1444,7 +1818,25 @@
                 <w:sz w:val="20"/>
                 <w:szCs w:val="20"/>
               </w:rPr>
-              <w:t>R code for graphs and data summary has errors, or is not completely present.</w:t>
+              <w:t xml:space="preserve">R code for graphs and data summary has </w:t>
+            </w:r>
+            <w:proofErr w:type="gramStart"/>
+            <w:r>
+              <w:rPr>
+                <w:rFonts w:ascii="Times New Roman" w:hAnsi="Times New Roman" w:cs="Times New Roman"/>
+                <w:sz w:val="20"/>
+                <w:szCs w:val="20"/>
+              </w:rPr>
+              <w:t>errors, or</w:t>
+            </w:r>
+            <w:proofErr w:type="gramEnd"/>
+            <w:r>
+              <w:rPr>
+                <w:rFonts w:ascii="Times New Roman" w:hAnsi="Times New Roman" w:cs="Times New Roman"/>
+                <w:sz w:val="20"/>
+                <w:szCs w:val="20"/>
+              </w:rPr>
+              <w:t xml:space="preserve"> is not completely present.</w:t>
             </w:r>
           </w:p>
         </w:tc>
@@ -1466,7 +1858,61 @@
                 <w:sz w:val="20"/>
                 <w:szCs w:val="20"/>
               </w:rPr>
-              <w:t xml:space="preserve">R code is present and largely correct.  Students made use of dplyr, ggplot, techniques learned in class. </w:t>
+              <w:t>R code is present and largely correct</w:t>
+            </w:r>
+            <w:proofErr w:type="gramStart"/>
+            <w:r>
+              <w:rPr>
+                <w:rFonts w:ascii="Times New Roman" w:hAnsi="Times New Roman" w:cs="Times New Roman"/>
+                <w:sz w:val="20"/>
+                <w:szCs w:val="20"/>
+              </w:rPr>
+              <w:t xml:space="preserve">.  </w:t>
+            </w:r>
+            <w:proofErr w:type="gramEnd"/>
+            <w:r>
+              <w:rPr>
+                <w:rFonts w:ascii="Times New Roman" w:hAnsi="Times New Roman" w:cs="Times New Roman"/>
+                <w:sz w:val="20"/>
+                <w:szCs w:val="20"/>
+              </w:rPr>
+              <w:t xml:space="preserve">Students made use of </w:t>
+            </w:r>
+            <w:proofErr w:type="spellStart"/>
+            <w:r>
+              <w:rPr>
+                <w:rFonts w:ascii="Times New Roman" w:hAnsi="Times New Roman" w:cs="Times New Roman"/>
+                <w:sz w:val="20"/>
+                <w:szCs w:val="20"/>
+              </w:rPr>
+              <w:t>dplyr</w:t>
+            </w:r>
+            <w:proofErr w:type="spellEnd"/>
+            <w:r>
+              <w:rPr>
+                <w:rFonts w:ascii="Times New Roman" w:hAnsi="Times New Roman" w:cs="Times New Roman"/>
+                <w:sz w:val="20"/>
+                <w:szCs w:val="20"/>
+              </w:rPr>
+              <w:t xml:space="preserve">, </w:t>
+            </w:r>
+            <w:proofErr w:type="spellStart"/>
+            <w:r>
+              <w:rPr>
+                <w:rFonts w:ascii="Times New Roman" w:hAnsi="Times New Roman" w:cs="Times New Roman"/>
+                <w:sz w:val="20"/>
+                <w:szCs w:val="20"/>
+              </w:rPr>
+              <w:t>ggplot</w:t>
+            </w:r>
+            <w:proofErr w:type="spellEnd"/>
+            <w:r>
+              <w:rPr>
+                <w:rFonts w:ascii="Times New Roman" w:hAnsi="Times New Roman" w:cs="Times New Roman"/>
+                <w:sz w:val="20"/>
+                <w:szCs w:val="20"/>
+              </w:rPr>
+              <w:t xml:space="preserve">, techniques learned in class. </w:t>
             </w:r>
           </w:p>
         </w:tc>
@@ -1488,7 +1934,25 @@
                 <w:sz w:val="20"/>
                 <w:szCs w:val="20"/>
               </w:rPr>
-              <w:t>R code is correct, uses techniques learned in class, and is well documented with comments in the Rmd script.</w:t>
+              <w:t xml:space="preserve">R code is correct, uses techniques learned in class, and is well documented with comments in the </w:t>
+            </w:r>
+            <w:proofErr w:type="spellStart"/>
+            <w:r>
+              <w:rPr>
+                <w:rFonts w:ascii="Times New Roman" w:hAnsi="Times New Roman" w:cs="Times New Roman"/>
+                <w:sz w:val="20"/>
+                <w:szCs w:val="20"/>
+              </w:rPr>
+              <w:t>Rmd</w:t>
+            </w:r>
+            <w:proofErr w:type="spellEnd"/>
+            <w:r>
+              <w:rPr>
+                <w:rFonts w:ascii="Times New Roman" w:hAnsi="Times New Roman" w:cs="Times New Roman"/>
+                <w:sz w:val="20"/>
+                <w:szCs w:val="20"/>
+              </w:rPr>
+              <w:t xml:space="preserve"> script.</w:t>
             </w:r>
           </w:p>
         </w:tc>
@@ -1519,6 +1983,7 @@
         <w:tc>
           <w:tcPr>
             <w:tcW w:w="1260" w:type="dxa"/>
+            <w:shd w:val="clear" w:color="auto" w:fill="92D050"/>
           </w:tcPr>
           <w:p>
             <w:pPr>
@@ -1595,7 +2060,25 @@
                 <w:sz w:val="20"/>
                 <w:szCs w:val="20"/>
               </w:rPr>
-              <w:t>Some graphs are presented, but there is an insufficient number, or some are incorrect or inappropriate for the particular data.</w:t>
+              <w:t xml:space="preserve">Some graphs are presented, but there is an insufficient number, or some are incorrect or inappropriate for the </w:t>
+            </w:r>
+            <w:proofErr w:type="gramStart"/>
+            <w:r>
+              <w:rPr>
+                <w:rFonts w:ascii="Times New Roman" w:hAnsi="Times New Roman" w:cs="Times New Roman"/>
+                <w:sz w:val="20"/>
+                <w:szCs w:val="20"/>
+              </w:rPr>
+              <w:t>particular data</w:t>
+            </w:r>
+            <w:proofErr w:type="gramEnd"/>
+            <w:r>
+              <w:rPr>
+                <w:rFonts w:ascii="Times New Roman" w:hAnsi="Times New Roman" w:cs="Times New Roman"/>
+                <w:sz w:val="20"/>
+                <w:szCs w:val="20"/>
+              </w:rPr>
+              <w:t>.</w:t>
             </w:r>
           </w:p>
         </w:tc>
@@ -1611,13 +2094,23 @@
                 <w:szCs w:val="20"/>
               </w:rPr>
             </w:pPr>
-            <w:r>
-              <w:rPr>
-                <w:rFonts w:ascii="Times New Roman" w:hAnsi="Times New Roman" w:cs="Times New Roman"/>
-                <w:sz w:val="20"/>
-                <w:szCs w:val="20"/>
-              </w:rPr>
-              <w:t>A sufficient number of graphs are presented, appropriate to the data.</w:t>
+            <w:proofErr w:type="gramStart"/>
+            <w:r>
+              <w:rPr>
+                <w:rFonts w:ascii="Times New Roman" w:hAnsi="Times New Roman" w:cs="Times New Roman"/>
+                <w:sz w:val="20"/>
+                <w:szCs w:val="20"/>
+              </w:rPr>
+              <w:t>A sufficient number of</w:t>
+            </w:r>
+            <w:proofErr w:type="gramEnd"/>
+            <w:r>
+              <w:rPr>
+                <w:rFonts w:ascii="Times New Roman" w:hAnsi="Times New Roman" w:cs="Times New Roman"/>
+                <w:sz w:val="20"/>
+                <w:szCs w:val="20"/>
+              </w:rPr>
+              <w:t xml:space="preserve"> graphs are presented, appropriate to the data.</w:t>
             </w:r>
           </w:p>
         </w:tc>
@@ -1634,13 +2127,23 @@
                 <w:szCs w:val="20"/>
               </w:rPr>
             </w:pPr>
-            <w:r>
-              <w:rPr>
-                <w:rFonts w:ascii="Times New Roman" w:hAnsi="Times New Roman" w:cs="Times New Roman"/>
-                <w:sz w:val="20"/>
-                <w:szCs w:val="20"/>
-              </w:rPr>
-              <w:t>A sufficient number of appropriate graphs are presented.  Graphs are interesting, attractive, and easy for the audience to interpret.</w:t>
+            <w:proofErr w:type="gramStart"/>
+            <w:r>
+              <w:rPr>
+                <w:rFonts w:ascii="Times New Roman" w:hAnsi="Times New Roman" w:cs="Times New Roman"/>
+                <w:sz w:val="20"/>
+                <w:szCs w:val="20"/>
+              </w:rPr>
+              <w:t>A sufficient number of</w:t>
+            </w:r>
+            <w:proofErr w:type="gramEnd"/>
+            <w:r>
+              <w:rPr>
+                <w:rFonts w:ascii="Times New Roman" w:hAnsi="Times New Roman" w:cs="Times New Roman"/>
+                <w:sz w:val="20"/>
+                <w:szCs w:val="20"/>
+              </w:rPr>
+              <w:t xml:space="preserve"> appropriate graphs are presented.  Graphs are interesting, attractive, and easy for the audience to interpret.</w:t>
             </w:r>
           </w:p>
         </w:tc>
@@ -1662,7 +2165,25 @@
                 <w:sz w:val="20"/>
                 <w:szCs w:val="20"/>
               </w:rPr>
-              <w:t xml:space="preserve">Most of the graphs make sense, are effective, and show something important. The leaflet plot is especially good, and does a good job of showing call distributions. I would change the number of bins in </w:t>
+              <w:t xml:space="preserve">Most of the graphs make sense, are effective, and show something important. The leaflet plot is especially </w:t>
+            </w:r>
+            <w:proofErr w:type="gramStart"/>
+            <w:r>
+              <w:rPr>
+                <w:rFonts w:ascii="Times New Roman" w:hAnsi="Times New Roman" w:cs="Times New Roman"/>
+                <w:sz w:val="20"/>
+                <w:szCs w:val="20"/>
+              </w:rPr>
+              <w:t>good, and</w:t>
+            </w:r>
+            <w:proofErr w:type="gramEnd"/>
+            <w:r>
+              <w:rPr>
+                <w:rFonts w:ascii="Times New Roman" w:hAnsi="Times New Roman" w:cs="Times New Roman"/>
+                <w:sz w:val="20"/>
+                <w:szCs w:val="20"/>
+              </w:rPr>
+              <w:t xml:space="preserve"> does a good job of showing call distributions. I would change the number of bins in </w:t>
             </w:r>
             <w:r>
               <w:rPr>
@@ -1772,7 +2293,25 @@
                 <w:sz w:val="20"/>
                 <w:szCs w:val="20"/>
               </w:rPr>
-              <w:t>Some summary stats are presented, but there is an insufficient number, or some are incorrect or inappropriate for the particular data.</w:t>
+              <w:t xml:space="preserve">Some summary stats are presented, but there is an insufficient number, or some are incorrect or inappropriate for the </w:t>
+            </w:r>
+            <w:proofErr w:type="gramStart"/>
+            <w:r>
+              <w:rPr>
+                <w:rFonts w:ascii="Times New Roman" w:hAnsi="Times New Roman" w:cs="Times New Roman"/>
+                <w:sz w:val="20"/>
+                <w:szCs w:val="20"/>
+              </w:rPr>
+              <w:t>particular data</w:t>
+            </w:r>
+            <w:proofErr w:type="gramEnd"/>
+            <w:r>
+              <w:rPr>
+                <w:rFonts w:ascii="Times New Roman" w:hAnsi="Times New Roman" w:cs="Times New Roman"/>
+                <w:sz w:val="20"/>
+                <w:szCs w:val="20"/>
+              </w:rPr>
+              <w:t>.</w:t>
             </w:r>
           </w:p>
         </w:tc>
@@ -1788,13 +2327,23 @@
                 <w:szCs w:val="20"/>
               </w:rPr>
             </w:pPr>
-            <w:r>
-              <w:rPr>
-                <w:rFonts w:ascii="Times New Roman" w:hAnsi="Times New Roman" w:cs="Times New Roman"/>
-                <w:sz w:val="20"/>
-                <w:szCs w:val="20"/>
-              </w:rPr>
-              <w:t>A sufficient number of summary stats are presented, appropriate to the data.</w:t>
+            <w:proofErr w:type="gramStart"/>
+            <w:r>
+              <w:rPr>
+                <w:rFonts w:ascii="Times New Roman" w:hAnsi="Times New Roman" w:cs="Times New Roman"/>
+                <w:sz w:val="20"/>
+                <w:szCs w:val="20"/>
+              </w:rPr>
+              <w:t>A sufficient number of</w:t>
+            </w:r>
+            <w:proofErr w:type="gramEnd"/>
+            <w:r>
+              <w:rPr>
+                <w:rFonts w:ascii="Times New Roman" w:hAnsi="Times New Roman" w:cs="Times New Roman"/>
+                <w:sz w:val="20"/>
+                <w:szCs w:val="20"/>
+              </w:rPr>
+              <w:t xml:space="preserve"> summary stats are presented, appropriate to the data.</w:t>
             </w:r>
           </w:p>
         </w:tc>
@@ -1810,13 +2359,23 @@
                 <w:szCs w:val="20"/>
               </w:rPr>
             </w:pPr>
-            <w:r>
-              <w:rPr>
-                <w:rFonts w:ascii="Times New Roman" w:hAnsi="Times New Roman" w:cs="Times New Roman"/>
-                <w:sz w:val="20"/>
-                <w:szCs w:val="20"/>
-              </w:rPr>
-              <w:t>A sufficient number of appropriate summary stats are presented.  Stats are interesting, useful, and easy for the audience to interpret.</w:t>
+            <w:proofErr w:type="gramStart"/>
+            <w:r>
+              <w:rPr>
+                <w:rFonts w:ascii="Times New Roman" w:hAnsi="Times New Roman" w:cs="Times New Roman"/>
+                <w:sz w:val="20"/>
+                <w:szCs w:val="20"/>
+              </w:rPr>
+              <w:t>A sufficient number of</w:t>
+            </w:r>
+            <w:proofErr w:type="gramEnd"/>
+            <w:r>
+              <w:rPr>
+                <w:rFonts w:ascii="Times New Roman" w:hAnsi="Times New Roman" w:cs="Times New Roman"/>
+                <w:sz w:val="20"/>
+                <w:szCs w:val="20"/>
+              </w:rPr>
+              <w:t xml:space="preserve"> appropriate summary stats are presented.  Stats are interesting, useful, and easy for the audience to interpret.</w:t>
             </w:r>
           </w:p>
         </w:tc>
@@ -1838,7 +2397,25 @@
                 <w:sz w:val="20"/>
                 <w:szCs w:val="20"/>
               </w:rPr>
-              <w:t>Some of these graphs can be a bit confusing because there are no clear summary statistics. I would include some numbers for all of the graphs, except the leaflet plot and maybe the type of call plot.</w:t>
+              <w:t xml:space="preserve">Some of these graphs can be a bit confusing because there are no clear summary statistics. I would include some numbers for </w:t>
+            </w:r>
+            <w:proofErr w:type="gramStart"/>
+            <w:r>
+              <w:rPr>
+                <w:rFonts w:ascii="Times New Roman" w:hAnsi="Times New Roman" w:cs="Times New Roman"/>
+                <w:sz w:val="20"/>
+                <w:szCs w:val="20"/>
+              </w:rPr>
+              <w:t>all of</w:t>
+            </w:r>
+            <w:proofErr w:type="gramEnd"/>
+            <w:r>
+              <w:rPr>
+                <w:rFonts w:ascii="Times New Roman" w:hAnsi="Times New Roman" w:cs="Times New Roman"/>
+                <w:sz w:val="20"/>
+                <w:szCs w:val="20"/>
+              </w:rPr>
+              <w:t xml:space="preserve"> the graphs, except the leaflet plot and maybe the type of call plot.</w:t>
             </w:r>
           </w:p>
         </w:tc>
@@ -1879,7 +2456,25 @@
                 <w:sz w:val="20"/>
                 <w:szCs w:val="20"/>
               </w:rPr>
-              <w:t xml:space="preserve">(Graphs and Numerical Summaries)-- Written Description </w:t>
+              <w:t xml:space="preserve">(Graphs and Numerical </w:t>
+            </w:r>
+            <w:proofErr w:type="gramStart"/>
+            <w:r>
+              <w:rPr>
+                <w:rFonts w:ascii="Times New Roman" w:hAnsi="Times New Roman" w:cs="Times New Roman"/>
+                <w:sz w:val="20"/>
+                <w:szCs w:val="20"/>
+              </w:rPr>
+              <w:t>Summaries)--</w:t>
+            </w:r>
+            <w:proofErr w:type="gramEnd"/>
+            <w:r>
+              <w:rPr>
+                <w:rFonts w:ascii="Times New Roman" w:hAnsi="Times New Roman" w:cs="Times New Roman"/>
+                <w:sz w:val="20"/>
+                <w:szCs w:val="20"/>
+              </w:rPr>
+              <w:t xml:space="preserve"> Written Description </w:t>
             </w:r>
           </w:p>
         </w:tc>
@@ -1998,7 +2593,25 @@
                 <w:sz w:val="20"/>
                 <w:szCs w:val="20"/>
               </w:rPr>
-              <w:t>, but it should be mentioned the there is overlap in the years that causes more alarms from August to November.</w:t>
+              <w:t xml:space="preserve">, but it should be mentioned the </w:t>
+            </w:r>
+            <w:proofErr w:type="spellStart"/>
+            <w:r>
+              <w:rPr>
+                <w:rFonts w:ascii="Times New Roman" w:hAnsi="Times New Roman" w:cs="Times New Roman"/>
+                <w:sz w:val="20"/>
+                <w:szCs w:val="20"/>
+              </w:rPr>
+              <w:t>there</w:t>
+            </w:r>
+            <w:proofErr w:type="spellEnd"/>
+            <w:r>
+              <w:rPr>
+                <w:rFonts w:ascii="Times New Roman" w:hAnsi="Times New Roman" w:cs="Times New Roman"/>
+                <w:sz w:val="20"/>
+                <w:szCs w:val="20"/>
+              </w:rPr>
+              <w:t xml:space="preserve"> is overlap in the years that causes more alarms from August to November.</w:t>
             </w:r>
           </w:p>
         </w:tc>
@@ -2133,7 +2746,25 @@
                 <w:sz w:val="20"/>
                 <w:szCs w:val="20"/>
               </w:rPr>
-              <w:t>The conclusions are good, and refer to the graphs well. At the end, I’m not sure what was trying to be said, but I think it could just be that this data only affects Burlington.</w:t>
+              <w:t xml:space="preserve">The conclusions are </w:t>
+            </w:r>
+            <w:proofErr w:type="gramStart"/>
+            <w:r>
+              <w:rPr>
+                <w:rFonts w:ascii="Times New Roman" w:hAnsi="Times New Roman" w:cs="Times New Roman"/>
+                <w:sz w:val="20"/>
+                <w:szCs w:val="20"/>
+              </w:rPr>
+              <w:t>good, and</w:t>
+            </w:r>
+            <w:proofErr w:type="gramEnd"/>
+            <w:r>
+              <w:rPr>
+                <w:rFonts w:ascii="Times New Roman" w:hAnsi="Times New Roman" w:cs="Times New Roman"/>
+                <w:sz w:val="20"/>
+                <w:szCs w:val="20"/>
+              </w:rPr>
+              <w:t xml:space="preserve"> refer to the graphs well. At the end, I’m not sure what was trying to be said, but I think it could just be that this data only affects Burlington.</w:t>
             </w:r>
           </w:p>
         </w:tc>
@@ -2331,6 +2962,7 @@
                 <w:sz w:val="20"/>
                 <w:szCs w:val="20"/>
               </w:rPr>
+              <w:lastRenderedPageBreak/>
               <w:t>Quality of Writing</w:t>
             </w:r>
           </w:p>
@@ -2397,7 +3029,25 @@
                 <w:sz w:val="20"/>
                 <w:szCs w:val="20"/>
               </w:rPr>
-              <w:t>Write up uses complete sentences but has quite a few spelling and/or grammatical errors</w:t>
+              <w:t xml:space="preserve">Write up uses complete sentences but has quite a few </w:t>
+            </w:r>
+            <w:proofErr w:type="gramStart"/>
+            <w:r>
+              <w:rPr>
+                <w:rFonts w:ascii="Times New Roman" w:hAnsi="Times New Roman" w:cs="Times New Roman"/>
+                <w:sz w:val="20"/>
+                <w:szCs w:val="20"/>
+              </w:rPr>
+              <w:t>spelling</w:t>
+            </w:r>
+            <w:proofErr w:type="gramEnd"/>
+            <w:r>
+              <w:rPr>
+                <w:rFonts w:ascii="Times New Roman" w:hAnsi="Times New Roman" w:cs="Times New Roman"/>
+                <w:sz w:val="20"/>
+                <w:szCs w:val="20"/>
+              </w:rPr>
+              <w:t xml:space="preserve"> and/or grammatical errors</w:t>
             </w:r>
           </w:p>
         </w:tc>
@@ -2479,7 +3129,25 @@
           <w:sz w:val="24"/>
           <w:szCs w:val="24"/>
         </w:rPr>
-        <w:t xml:space="preserve"> This draft has a lot of potential to be something really cool. One thing that needs to happen is to make sure that the </w:t>
+        <w:t xml:space="preserve"> This draft has a lot of potential to be something </w:t>
+      </w:r>
+      <w:proofErr w:type="gramStart"/>
+      <w:r>
+        <w:rPr>
+          <w:rFonts w:ascii="Times New Roman" w:hAnsi="Times New Roman" w:cs="Times New Roman"/>
+          <w:sz w:val="24"/>
+          <w:szCs w:val="24"/>
+        </w:rPr>
+        <w:t>really cool</w:t>
+      </w:r>
+      <w:proofErr w:type="gramEnd"/>
+      <w:r>
+        <w:rPr>
+          <w:rFonts w:ascii="Times New Roman" w:hAnsi="Times New Roman" w:cs="Times New Roman"/>
+          <w:sz w:val="24"/>
+          <w:szCs w:val="24"/>
+        </w:rPr>
+        <w:t xml:space="preserve">. One thing that needs to happen is to make sure that the </w:t>
       </w:r>
       <w:r>
         <w:rPr>

</xml_diff>